<commit_message>
Iteration 2, Projekt, Updaterat Vision & Kravspec
</commit_message>
<xml_diff>
--- a/Dokumentation/Kravspecifikation/Kravspecifikation.docx
+++ b/Dokumentation/Kravspecifikation/Kravspecifikation.docx
@@ -44,67 +44,376 @@
       <w:r>
         <w:t xml:space="preserve"> spelet på första nivån. Man ska kunna ändra ”inställningar”. Man ska kunna läsa ”instruktioner” om hur spelet går till och hur man spelar samt att kunna ”stänga av” spelet.</w:t>
       </w:r>
-      <w:r>
-        <w:t xml:space="preserve"> Man ska kunna navigera med både mus och tangentbord.</w:t>
+    </w:p>
+    <w:p>
+      <w:r>
+        <w:t xml:space="preserve">Referens: </w:t>
+      </w:r>
+      <w:r>
+        <w:t>Kevin Madsen</w:t>
+      </w:r>
+      <w:r>
+        <w:br/>
+        <w:t xml:space="preserve">Status: </w:t>
+      </w:r>
+      <w:r>
+        <w:t>Påbörjat</w:t>
+      </w:r>
+      <w:r>
+        <w:br/>
+        <w:t xml:space="preserve">Testbart: </w:t>
+      </w:r>
+      <w:r>
+        <w:br/>
+        <w:t>Prioritet:</w:t>
       </w:r>
       <w:r>
         <w:t xml:space="preserve"> </w:t>
       </w:r>
-    </w:p>
-    <w:p>
-      <w:r>
-        <w:t xml:space="preserve">Referens: </w:t>
-      </w:r>
-      <w:r>
-        <w:t>Baskrav 1, 2, 6, 8</w:t>
+      <w:r>
+        <w:t>Hög</w:t>
+      </w:r>
+    </w:p>
+    <w:p>
+      <w:pPr>
+        <w:pStyle w:val="Heading2"/>
+        <w:ind w:left="1304"/>
+      </w:pPr>
+      <w:r>
+        <w:t>P1.1 Huvudmeny</w:t>
+      </w:r>
+    </w:p>
+    <w:p>
+      <w:pPr>
+        <w:ind w:left="1304"/>
+      </w:pPr>
+      <w:r>
+        <w:t>Menyn som presenteras när applikationen startas med val för ”starta spelet”, ”inställningar”, ”instruktioner” och ”stänga av”.</w:t>
+      </w:r>
+    </w:p>
+    <w:p>
+      <w:pPr>
+        <w:ind w:left="1304"/>
+      </w:pPr>
+      <w:r>
+        <w:t>Referens: Kevin Madsen</w:t>
+      </w:r>
+      <w:r>
+        <w:br/>
+        <w:t>Status: Klart</w:t>
+      </w:r>
+    </w:p>
+    <w:p>
+      <w:pPr>
+        <w:pStyle w:val="Heading2"/>
+        <w:ind w:left="1304"/>
+      </w:pPr>
+      <w:r>
+        <w:t>P1.2 Menyval Starta spelet</w:t>
+      </w:r>
+    </w:p>
+    <w:p>
+      <w:pPr>
+        <w:ind w:left="1304"/>
+      </w:pPr>
+      <w:r>
+        <w:t>Funktioner för att starta spelet.</w:t>
+      </w:r>
+    </w:p>
+    <w:p>
+      <w:pPr>
+        <w:ind w:left="1304"/>
+      </w:pPr>
+      <w:r>
+        <w:t>Referens: Kevin Madsen</w:t>
       </w:r>
       <w:r>
         <w:br/>
         <w:t>Status: Ej påbörjat</w:t>
       </w:r>
-      <w:r>
-        <w:br/>
-        <w:t xml:space="preserve">Testbart: </w:t>
+    </w:p>
+    <w:p>
+      <w:pPr>
+        <w:pStyle w:val="Heading2"/>
+        <w:ind w:left="1304"/>
+      </w:pPr>
+      <w:r>
+        <w:t xml:space="preserve">P1.3 Menyval Inställningar </w:t>
+      </w:r>
+    </w:p>
+    <w:p>
+      <w:pPr>
+        <w:ind w:left="1304"/>
+      </w:pPr>
+      <w:r>
+        <w:t xml:space="preserve">Funktioner för att komma till skärmen för inställningar. </w:t>
+      </w:r>
+    </w:p>
+    <w:p>
+      <w:pPr>
+        <w:ind w:left="1304"/>
+      </w:pPr>
+      <w:r>
+        <w:t>Referens: Kevin Madsen</w:t>
+      </w:r>
+      <w:r>
+        <w:br/>
+        <w:t>Status: Ej påbörjat</w:t>
+      </w:r>
+    </w:p>
+    <w:p>
+      <w:pPr>
+        <w:pStyle w:val="Heading2"/>
+        <w:ind w:left="1304"/>
+      </w:pPr>
+      <w:r>
+        <w:tab/>
+        <w:t>P1.3.1 Inställningar</w:t>
+      </w:r>
+    </w:p>
+    <w:p>
+      <w:pPr>
+        <w:ind w:left="1304"/>
+      </w:pPr>
+      <w:r>
+        <w:tab/>
+        <w:t>Funktioner för inställningar som läggs till.</w:t>
+      </w:r>
+    </w:p>
+    <w:p>
+      <w:pPr>
+        <w:ind w:left="2608"/>
+      </w:pPr>
+      <w:r>
+        <w:t>Referens: Kevin Madsen</w:t>
+      </w:r>
+      <w:r>
+        <w:br/>
+        <w:t>Status: Ej påbörjat</w:t>
+      </w:r>
+    </w:p>
+    <w:p>
+      <w:pPr>
+        <w:pStyle w:val="Heading2"/>
+        <w:ind w:left="1304" w:firstLine="1304"/>
+      </w:pPr>
+      <w:r>
+        <w:t>P1.3.2 Inställningar</w:t>
+      </w:r>
+    </w:p>
+    <w:p>
+      <w:pPr>
+        <w:ind w:left="1304"/>
+      </w:pPr>
+      <w:r>
+        <w:tab/>
+        <w:t>Funktioner för att gå tillbaka till huvudmenyn.</w:t>
+      </w:r>
+    </w:p>
+    <w:p>
+      <w:pPr>
+        <w:ind w:left="2608"/>
+      </w:pPr>
+      <w:r>
+        <w:t>Referens: Kevin Madsen</w:t>
+      </w:r>
+      <w:r>
+        <w:br/>
+        <w:t>Status: Ej påbörjat</w:t>
+      </w:r>
+    </w:p>
+    <w:p>
+      <w:pPr>
+        <w:ind w:left="2608"/>
+      </w:pPr>
+    </w:p>
+    <w:p>
+      <w:pPr>
+        <w:ind w:left="2608"/>
+      </w:pPr>
+    </w:p>
+    <w:p>
+      <w:pPr>
+        <w:pStyle w:val="Heading2"/>
+        <w:ind w:left="1304"/>
+      </w:pPr>
+      <w:r>
+        <w:lastRenderedPageBreak/>
+        <w:t>P1.4 Menyval Instruktioner</w:t>
+      </w:r>
+    </w:p>
+    <w:p>
+      <w:pPr>
+        <w:ind w:left="1304"/>
+      </w:pPr>
+      <w:r>
+        <w:t xml:space="preserve">Funktioner för att visa instruktioner till hur man spelar spelet. </w:t>
+      </w:r>
+    </w:p>
+    <w:p>
+      <w:pPr>
+        <w:ind w:left="1304"/>
+      </w:pPr>
+      <w:r>
+        <w:t>Referens: Kevin Madsen</w:t>
+      </w:r>
+      <w:r>
+        <w:br/>
+        <w:t>Status: Ej påbörjat</w:t>
+      </w:r>
+    </w:p>
+    <w:p>
+      <w:pPr>
+        <w:pStyle w:val="Heading2"/>
+        <w:ind w:left="1304" w:firstLine="1304"/>
+      </w:pPr>
+      <w:r>
+        <w:t>P1.4.1 Instruktioner</w:t>
+      </w:r>
+    </w:p>
+    <w:p>
+      <w:pPr>
+        <w:ind w:left="1304"/>
+      </w:pPr>
+      <w:r>
+        <w:tab/>
+        <w:t>Funktioner för att gå tillbaka till huvudmenyn.</w:t>
+      </w:r>
+    </w:p>
+    <w:p>
+      <w:pPr>
+        <w:ind w:left="2608"/>
+      </w:pPr>
+      <w:r>
+        <w:t>Referens: Kevin Madsen</w:t>
+      </w:r>
+      <w:r>
+        <w:br/>
+        <w:t>Status: Ej påbörjat</w:t>
+      </w:r>
+    </w:p>
+    <w:p>
+      <w:pPr>
+        <w:pStyle w:val="Heading2"/>
+        <w:ind w:left="1304"/>
+      </w:pPr>
+      <w:r>
+        <w:t>P1.5 Menyval Stänga av</w:t>
+      </w:r>
+    </w:p>
+    <w:p>
+      <w:pPr>
+        <w:ind w:left="1304"/>
+      </w:pPr>
+      <w:r>
+        <w:t>Funktioner för att stänga av spelet</w:t>
+      </w:r>
+    </w:p>
+    <w:p>
+      <w:pPr>
+        <w:ind w:left="1304"/>
+      </w:pPr>
+      <w:r>
+        <w:t>Referens: Kevin Madsen</w:t>
+      </w:r>
+      <w:r>
+        <w:br/>
+        <w:t>Status: Klart</w:t>
+      </w:r>
+    </w:p>
+    <w:p>
+      <w:pPr>
+        <w:pStyle w:val="Heading2"/>
+      </w:pPr>
+      <w:r>
+        <w:t xml:space="preserve">P2 </w:t>
+      </w:r>
+      <w:r>
+        <w:t>Styrning i s</w:t>
+      </w:r>
+      <w:r>
+        <w:t>pelet</w:t>
+      </w:r>
+    </w:p>
+    <w:p>
+      <w:r>
+        <w:t xml:space="preserve">När man spelar ska man styra plattan i spelet med musen då man själv bestämmer hastigheten på plattan som leder till att spelet </w:t>
+      </w:r>
+      <w:r>
+        <w:t xml:space="preserve">blir lättare och mer användarvänligt. </w:t>
+      </w:r>
+      <w:r>
+        <w:t>Om tid blir över kan en inställning att använda piltangenterna implementeras för högre svårighetsgrad.</w:t>
+      </w:r>
+    </w:p>
+    <w:p>
+      <w:r>
+        <w:t xml:space="preserve">Referens: Baskrav </w:t>
+      </w:r>
+      <w:r>
+        <w:t>1</w:t>
+      </w:r>
+      <w:r>
+        <w:br/>
+        <w:t>Beroende: P7.1</w:t>
+      </w:r>
+      <w:r>
+        <w:br/>
+        <w:t>Status: Ej påbörjat</w:t>
+      </w:r>
+      <w:r>
+        <w:br/>
+        <w:t>Testbart:</w:t>
       </w:r>
       <w:r>
         <w:br/>
         <w:t>Prioritet:</w:t>
       </w:r>
       <w:r>
+        <w:t xml:space="preserve"> Hög</w:t>
+      </w:r>
+    </w:p>
+    <w:p>
+      <w:pPr>
+        <w:pStyle w:val="Heading2"/>
+      </w:pPr>
+      <w:r>
+        <w:tab/>
+      </w:r>
+      <w:r>
+        <w:t>P2</w:t>
+      </w:r>
+      <w:r>
+        <w:t>.1</w:t>
+      </w:r>
+      <w:r>
         <w:t xml:space="preserve"> </w:t>
       </w:r>
       <w:r>
-        <w:t>Medel</w:t>
-      </w:r>
-    </w:p>
-    <w:p>
-      <w:pPr>
-        <w:pStyle w:val="Heading2"/>
-      </w:pPr>
-      <w:r>
-        <w:t xml:space="preserve">P2 </w:t>
-      </w:r>
-      <w:r>
-        <w:t>Styrning i s</w:t>
-      </w:r>
-      <w:r>
-        <w:t>pelet</w:t>
-      </w:r>
-    </w:p>
-    <w:p>
-      <w:r>
-        <w:t xml:space="preserve">När man spelar ska man styra plattan i spelet med musen då man själv bestämmer hastigheten på plattan som leder till att spelet </w:t>
-      </w:r>
-      <w:r>
-        <w:t xml:space="preserve">blir lättare och mer användarvänligt. </w:t>
-      </w:r>
-      <w:r>
-        <w:t>Om tid blir över kan en inställning att använda piltangenterna implementeras för högre svårighetsgrad.</w:t>
-      </w:r>
-    </w:p>
-    <w:p>
-      <w:r>
-        <w:t>Referens: Baskrav 3</w:t>
+        <w:t>Styrning med mus</w:t>
+      </w:r>
+    </w:p>
+    <w:p>
+      <w:r>
+        <w:tab/>
+        <w:t>Funktioner för att styra plattan med musen.</w:t>
+      </w:r>
+    </w:p>
+    <w:p>
+      <w:pPr>
+        <w:ind w:left="1304"/>
+      </w:pPr>
+      <w:r>
+        <w:t xml:space="preserve">Referens: Baskrav </w:t>
+      </w:r>
+      <w:r>
+        <w:t>1</w:t>
+      </w:r>
+      <w:r>
+        <w:br/>
+      </w:r>
+      <w:r>
+        <w:t>Beroende: P7.1</w:t>
       </w:r>
       <w:r>
         <w:br/>
@@ -116,214 +425,253 @@
       </w:r>
       <w:r>
         <w:br/>
-        <w:t>Prioritet:</w:t>
-      </w:r>
-      <w:r>
-        <w:t xml:space="preserve"> Hög</w:t>
-      </w:r>
-    </w:p>
-    <w:p>
-      <w:pPr>
-        <w:pStyle w:val="Heading2"/>
-      </w:pPr>
-      <w:r>
-        <w:t>P3 Spelets poängsystem</w:t>
-      </w:r>
-    </w:p>
-    <w:p>
-      <w:r>
-        <w:t>Då en bricka förstörs av spelaren ska ett antal poäng tilldelas. Efter avklarad nivå summeras poängen och eventuell bonuspoäng tilldelas. Bonuspoäng kan tilldelas beroende på hur många liv man har efter avklarad nivå och vilken svårighetsgrad man spelade på.</w:t>
-      </w:r>
-    </w:p>
-    <w:p>
-      <w:r>
-        <w:t>Referens: Baskrav 7</w:t>
-      </w:r>
-      <w:r>
-        <w:br/>
-        <w:t>Status: Ej påbörjat</w:t>
-      </w:r>
-      <w:r>
-        <w:br/>
-        <w:t>Testbart:</w:t>
-      </w:r>
-      <w:r>
-        <w:br/>
-        <w:t>Prioritet:</w:t>
-      </w:r>
-      <w:r>
-        <w:t xml:space="preserve"> Låg</w:t>
-      </w:r>
-    </w:p>
-    <w:p>
-      <w:pPr>
-        <w:pStyle w:val="Heading2"/>
-      </w:pPr>
-      <w:r>
-        <w:t xml:space="preserve">P4 Nivåer </w:t>
-      </w:r>
-    </w:p>
-    <w:p>
-      <w:r>
-        <w:t xml:space="preserve">Spelet ska ha ett antal nivåer som kan spelas igenom. Man kommer till nästa nivå när alla brickorna på föregående nivå har förstörts. Skillnaden på nivåer kommer vara layouten av brickorna </w:t>
-      </w:r>
-      <w:r>
-        <w:t>och introduktion av något nytt.</w:t>
-      </w:r>
-    </w:p>
-    <w:p>
-      <w:r>
-        <w:t>Referens: Baskrav 5</w:t>
-      </w:r>
-      <w:r>
-        <w:br/>
-        <w:t>Status: Ej påbörjat</w:t>
-      </w:r>
-      <w:r>
-        <w:br/>
-        <w:t>Testbart:</w:t>
-      </w:r>
-      <w:r>
-        <w:br/>
-        <w:t>Prioritet: Medel</w:t>
-      </w:r>
-    </w:p>
-    <w:p>
-      <w:pPr>
-        <w:rPr>
-          <w:rFonts w:asciiTheme="majorHAnsi" w:eastAsiaTheme="majorEastAsia" w:hAnsiTheme="majorHAnsi" w:cstheme="majorBidi"/>
-          <w:color w:val="2E74B5" w:themeColor="accent1" w:themeShade="BF"/>
-          <w:sz w:val="26"/>
-          <w:szCs w:val="26"/>
-        </w:rPr>
-      </w:pPr>
-      <w:r>
-        <w:br w:type="page"/>
-      </w:r>
-    </w:p>
-    <w:p>
-      <w:pPr>
-        <w:pStyle w:val="Heading2"/>
-      </w:pPr>
-      <w:r>
-        <w:lastRenderedPageBreak/>
-        <w:t>P5 Svårighetsgrader</w:t>
-      </w:r>
-    </w:p>
-    <w:p>
-      <w:r>
-        <w:t>Det ska finnas tre svårighetsgrader på spelet, lätt, normal och svår. Skillnaderna mellan svårighetsgraderna kommer vara att bollens hastighet varierar samt att plattans storlek varierar.</w:t>
-      </w:r>
-    </w:p>
-    <w:p>
-      <w:r>
-        <w:t>Referens: Baskrav 6</w:t>
-      </w:r>
-      <w:r>
-        <w:br/>
-        <w:t>Status: Ej påbörjat</w:t>
-      </w:r>
-      <w:r>
-        <w:br/>
-        <w:t>Testbart:</w:t>
-      </w:r>
-      <w:r>
-        <w:br/>
-        <w:t>Prioritet: Låg</w:t>
-      </w:r>
-    </w:p>
-    <w:p>
-      <w:pPr>
-        <w:pStyle w:val="Heading2"/>
-      </w:pPr>
-      <w:r>
-        <w:t>P6 Power-ups</w:t>
-      </w:r>
-    </w:p>
-    <w:p>
-      <w:r>
-        <w:t>I spelet ska det finns några power-ups som kan ge både positiva och negativa effekter.</w:t>
-      </w:r>
-      <w:r>
-        <w:t xml:space="preserve"> En power-up kan slumpvis falla ner efter en bricka blivit förstörd och spelaren måste då flytta sin platta för att fånga upp den.</w:t>
-      </w:r>
-      <w:r>
-        <w:t xml:space="preserve"> </w:t>
-      </w:r>
-      <w:r>
-        <w:t>Några exempel på effekter kan vara ökad/minskad hastighet på bollen, större/mindre platta, bonuspoäng, extra liv etc.</w:t>
-      </w:r>
-    </w:p>
-    <w:p>
-      <w:r>
-        <w:t>Referens: Baskrav 4</w:t>
-      </w:r>
-      <w:r>
-        <w:br/>
-        <w:t>Status: Ej påbörjat</w:t>
-      </w:r>
-      <w:r>
-        <w:br/>
-        <w:t>Testbart:</w:t>
-      </w:r>
-      <w:r>
-        <w:br/>
-        <w:t>Prioritet: Låg</w:t>
-      </w:r>
-    </w:p>
-    <w:p>
-      <w:pPr>
-        <w:pStyle w:val="Heading2"/>
-      </w:pPr>
-      <w:r>
-        <w:t>P7 Grundspel</w:t>
-      </w:r>
-    </w:p>
-    <w:p>
-      <w:r>
-        <w:t>Det som krävs för att kunna spela spelet. Här behövs plattan som spel</w:t>
-      </w:r>
-      <w:r>
-        <w:t>aren styr för att studsa bollen,</w:t>
-      </w:r>
-      <w:r>
-        <w:t xml:space="preserve"> Bollen som spelaren studsar och förstör brickor med. Brickorna som ska förstöras med hjälp av plattan och bollen. </w:t>
-      </w:r>
-    </w:p>
-    <w:p>
-      <w:r>
-        <w:t>Referens: Kevin Madsen</w:t>
-      </w:r>
-      <w:r>
-        <w:br/>
-        <w:t>Status: Ej påbörjat</w:t>
-      </w:r>
-      <w:r>
-        <w:br/>
-        <w:t>Testbart:</w:t>
-      </w:r>
-      <w:r>
-        <w:br/>
         <w:t>Prioritet: Hög</w:t>
       </w:r>
     </w:p>
     <w:p>
       <w:pPr>
         <w:pStyle w:val="Heading2"/>
-      </w:pPr>
-      <w:r>
-        <w:t>P8 State Management</w:t>
-      </w:r>
-    </w:p>
-    <w:p>
-      <w:r>
-        <w:t>Att hantera olika lägen i spelet. Olika lägen</w:t>
-      </w:r>
-      <w:r>
-        <w:t xml:space="preserve"> kan vara menyer, själva spelet, game-over bild eller att spelet är pausat.</w:t>
+        <w:ind w:firstLine="1304"/>
+      </w:pPr>
+      <w:r>
+        <w:t>P2</w:t>
+      </w:r>
+      <w:r>
+        <w:t>.2</w:t>
+      </w:r>
+      <w:r>
+        <w:t xml:space="preserve"> Styrning med </w:t>
+      </w:r>
+      <w:r>
+        <w:t>tangentbord</w:t>
+      </w:r>
+    </w:p>
+    <w:p>
+      <w:r>
+        <w:tab/>
+        <w:t xml:space="preserve">Funktioner för att styra plattan med </w:t>
+      </w:r>
+      <w:r>
+        <w:t>tangentbordet.</w:t>
+      </w:r>
+    </w:p>
+    <w:p>
+      <w:pPr>
+        <w:ind w:left="1304"/>
+      </w:pPr>
+      <w:r>
+        <w:t xml:space="preserve">Referens: Baskrav </w:t>
+      </w:r>
+      <w:r>
+        <w:t>1</w:t>
+      </w:r>
+      <w:r>
+        <w:br/>
+      </w:r>
+      <w:r>
+        <w:t>Beroende: P7.1</w:t>
       </w:r>
       <w:bookmarkStart w:id="0" w:name="_GoBack"/>
       <w:bookmarkEnd w:id="0"/>
+      <w:r>
+        <w:br/>
+        <w:t>Status: Ej påbörjat</w:t>
+      </w:r>
+      <w:r>
+        <w:br/>
+        <w:t>Testbart:</w:t>
+      </w:r>
+      <w:r>
+        <w:br/>
+        <w:t xml:space="preserve">Prioritet: </w:t>
+      </w:r>
+      <w:r>
+        <w:t>Låg</w:t>
+      </w:r>
+    </w:p>
+    <w:p>
+      <w:pPr>
+        <w:ind w:left="1304"/>
+      </w:pPr>
+    </w:p>
+    <w:p/>
+    <w:p>
+      <w:r>
+        <w:tab/>
+      </w:r>
+    </w:p>
+    <w:p>
+      <w:pPr>
+        <w:pStyle w:val="Heading2"/>
+      </w:pPr>
+      <w:r>
+        <w:lastRenderedPageBreak/>
+        <w:t>P3 Spelets poängsystem</w:t>
+      </w:r>
+    </w:p>
+    <w:p>
+      <w:r>
+        <w:t>Då en bricka förstörs av spelaren ska ett antal poäng tilldelas. Efter avklarad nivå summeras poängen och eventuell bonuspoäng tilldelas. Bonuspoäng kan tilldelas beroende på hur många liv man har efter avklarad nivå och vilken svårighetsgrad man spelade på.</w:t>
+      </w:r>
+    </w:p>
+    <w:p>
+      <w:r>
+        <w:t xml:space="preserve">Referens: Baskrav </w:t>
+      </w:r>
+      <w:r>
+        <w:t>5</w:t>
+      </w:r>
+      <w:r>
+        <w:br/>
+        <w:t>Status: Ej påbörjat</w:t>
+      </w:r>
+      <w:r>
+        <w:br/>
+        <w:t>Testbart:</w:t>
+      </w:r>
+      <w:r>
+        <w:br/>
+        <w:t>Prioritet:</w:t>
+      </w:r>
+      <w:r>
+        <w:t xml:space="preserve"> Låg</w:t>
+      </w:r>
+    </w:p>
+    <w:p>
+      <w:pPr>
+        <w:pStyle w:val="Heading2"/>
+      </w:pPr>
+      <w:r>
+        <w:t xml:space="preserve">P4 Nivåer </w:t>
+      </w:r>
+    </w:p>
+    <w:p>
+      <w:r>
+        <w:t xml:space="preserve">Spelet ska ha ett antal nivåer som kan spelas igenom. Man kommer till nästa nivå när alla brickorna på föregående nivå har förstörts. Skillnaden på nivåer kommer vara layouten av brickorna </w:t>
+      </w:r>
+      <w:r>
+        <w:t>och introduktion av något nytt.</w:t>
+      </w:r>
+    </w:p>
+    <w:p>
+      <w:r>
+        <w:t xml:space="preserve">Referens: Baskrav </w:t>
+      </w:r>
+      <w:r>
+        <w:t>3</w:t>
+      </w:r>
+      <w:r>
+        <w:br/>
+        <w:t>Status: Ej påbörjat</w:t>
+      </w:r>
+      <w:r>
+        <w:br/>
+        <w:t>Testbart:</w:t>
+      </w:r>
+      <w:r>
+        <w:br/>
+        <w:t>Prioritet: Medel</w:t>
+      </w:r>
+    </w:p>
+    <w:p>
+      <w:pPr>
+        <w:pStyle w:val="Heading2"/>
+      </w:pPr>
+      <w:r>
+        <w:t>P5 Svårighetsgrader</w:t>
+      </w:r>
+    </w:p>
+    <w:p>
+      <w:r>
+        <w:t>Det ska finnas tre svårighetsgrader på spelet, lätt, normal och svår. Skillnaderna mellan svårighetsgraderna kommer vara att bollens hastighet varierar samt att plattans storlek varierar.</w:t>
+      </w:r>
+    </w:p>
+    <w:p>
+      <w:r>
+        <w:t xml:space="preserve">Referens: Baskrav </w:t>
+      </w:r>
+      <w:r>
+        <w:t>4</w:t>
+      </w:r>
+      <w:r>
+        <w:br/>
+        <w:t>Status: Ej påbörjat</w:t>
+      </w:r>
+      <w:r>
+        <w:br/>
+        <w:t>Testbart:</w:t>
+      </w:r>
+      <w:r>
+        <w:br/>
+        <w:t>Prioritet: Låg</w:t>
+      </w:r>
+    </w:p>
+    <w:p>
+      <w:pPr>
+        <w:pStyle w:val="Heading2"/>
+      </w:pPr>
+      <w:r>
+        <w:t>P6 Power-ups</w:t>
+      </w:r>
+    </w:p>
+    <w:p>
+      <w:r>
+        <w:t>I spelet ska det finns några power-ups som kan ge både positiva och negativa effekter.</w:t>
+      </w:r>
+      <w:r>
+        <w:t xml:space="preserve"> En power-up kan slumpvis falla ner efter en bricka blivit förstörd och spelaren måste då flytta sin platta för att fånga upp den.</w:t>
+      </w:r>
+      <w:r>
+        <w:t xml:space="preserve"> </w:t>
+      </w:r>
+      <w:r>
+        <w:t>Några exempel på effekter kan vara ökad/minskad hastighet på bollen, större/mindre platta, bonuspoäng, extra liv etc.</w:t>
+      </w:r>
+    </w:p>
+    <w:p>
+      <w:r>
+        <w:t xml:space="preserve">Referens: Baskrav </w:t>
+      </w:r>
+      <w:r>
+        <w:t>2</w:t>
+      </w:r>
+      <w:r>
+        <w:br/>
+        <w:t>Status: Ej påbörjat</w:t>
+      </w:r>
+      <w:r>
+        <w:br/>
+        <w:t>Testbart:</w:t>
+      </w:r>
+      <w:r>
+        <w:br/>
+        <w:t>Prioritet: Låg</w:t>
+      </w:r>
+    </w:p>
+    <w:p>
+      <w:r>
+        <w:br w:type="page"/>
+      </w:r>
+    </w:p>
+    <w:p/>
+    <w:p>
+      <w:pPr>
+        <w:pStyle w:val="Heading2"/>
+      </w:pPr>
+      <w:r>
+        <w:t>P7 Grundspel</w:t>
+      </w:r>
+    </w:p>
+    <w:p>
+      <w:r>
+        <w:t>Det som krävs för att kunna spela spelet. Här behövs plattan som spel</w:t>
+      </w:r>
+      <w:r>
+        <w:t>aren styr för att studsa bollen,</w:t>
+      </w:r>
+      <w:r>
+        <w:t xml:space="preserve"> Bollen som spelaren studsar och förstör brickor med. Brickorna som ska förstöras med hjälp av plattan och bollen. </w:t>
+      </w:r>
     </w:p>
     <w:p>
       <w:r>
@@ -342,6 +690,151 @@
         <w:t>Prioritet: Hög</w:t>
       </w:r>
     </w:p>
+    <w:p>
+      <w:pPr>
+        <w:pStyle w:val="Heading2"/>
+      </w:pPr>
+      <w:r>
+        <w:tab/>
+      </w:r>
+      <w:r>
+        <w:t>P7</w:t>
+      </w:r>
+      <w:r>
+        <w:t>.1</w:t>
+      </w:r>
+      <w:r>
+        <w:t xml:space="preserve"> </w:t>
+      </w:r>
+      <w:r>
+        <w:t>Plattan</w:t>
+      </w:r>
+    </w:p>
+    <w:p>
+      <w:r>
+        <w:tab/>
+        <w:t>Funktioner för att få en spelbar platta.</w:t>
+      </w:r>
+    </w:p>
+    <w:p>
+      <w:r>
+        <w:tab/>
+      </w:r>
+    </w:p>
+    <w:p/>
+    <w:p>
+      <w:pPr>
+        <w:pStyle w:val="Heading2"/>
+      </w:pPr>
+      <w:r>
+        <w:t>P8 State Management</w:t>
+      </w:r>
+    </w:p>
+    <w:p>
+      <w:r>
+        <w:t>Att hantera olika lägen i spelet. Olika lägen</w:t>
+      </w:r>
+      <w:r>
+        <w:t xml:space="preserve"> kan vara menyer, själva spelet, game-over bild eller att spelet är pausat.</w:t>
+      </w:r>
+    </w:p>
+    <w:p>
+      <w:r>
+        <w:t>Referens: Kevin Madsen</w:t>
+      </w:r>
+      <w:r>
+        <w:br/>
+        <w:t xml:space="preserve">Status: </w:t>
+      </w:r>
+      <w:r>
+        <w:t>Klart</w:t>
+      </w:r>
+      <w:r>
+        <w:br/>
+        <w:t>Testbart:</w:t>
+      </w:r>
+      <w:r>
+        <w:br/>
+        <w:t>Prioritet: Hög</w:t>
+      </w:r>
+    </w:p>
+    <w:p>
+      <w:pPr>
+        <w:pStyle w:val="Heading2"/>
+      </w:pPr>
+      <w:r>
+        <w:t>P9 Pausmeny</w:t>
+      </w:r>
+    </w:p>
+    <w:p>
+      <w:r>
+        <w:t>Meny med olika val som pausar spelet efter ett knapptryck. Exempel på val kan vara, fortsätta spelet, gå till huvudmenyn, avsluta spelet, återställ nivån etc.</w:t>
+      </w:r>
+    </w:p>
+    <w:p>
+      <w:r>
+        <w:t>Referens: Kevin Madsen</w:t>
+      </w:r>
+      <w:r>
+        <w:br/>
+        <w:t>Status: Ej påbörjat</w:t>
+      </w:r>
+      <w:r>
+        <w:br/>
+        <w:t>Testbart:</w:t>
+      </w:r>
+      <w:r>
+        <w:br/>
+        <w:t>Prioritet: Hög</w:t>
+      </w:r>
+    </w:p>
+    <w:p>
+      <w:r>
+        <w:br w:type="page"/>
+      </w:r>
+    </w:p>
+    <w:p>
+      <w:pPr>
+        <w:pStyle w:val="Heading1"/>
+      </w:pPr>
+      <w:r>
+        <w:lastRenderedPageBreak/>
+        <w:t>Kvalitetskrav</w:t>
+      </w:r>
+    </w:p>
+    <w:p/>
+    <w:p>
+      <w:pPr>
+        <w:pStyle w:val="Heading2"/>
+      </w:pPr>
+      <w:r>
+        <w:t>K1 Grafisk utformning</w:t>
+      </w:r>
+    </w:p>
+    <w:p>
+      <w:r>
+        <w:t>Allt som har med visuellt utseende för applikationen att göra. (Kommer utvecklas under projektets gång)</w:t>
+      </w:r>
+    </w:p>
+    <w:p>
+      <w:r>
+        <w:t>Referens: Kevin Madsen</w:t>
+      </w:r>
+      <w:r>
+        <w:br/>
+        <w:t>Status: Ej påbörjat</w:t>
+      </w:r>
+      <w:r>
+        <w:br/>
+        <w:t>Testbart:</w:t>
+      </w:r>
+      <w:r>
+        <w:br/>
+        <w:t>Prioritet: Medel</w:t>
+      </w:r>
+    </w:p>
+    <w:p/>
+    <w:p/>
     <w:p/>
     <w:sectPr>
       <w:pgSz w:w="11906" w:h="16838"/>

</xml_diff>

<commit_message>
Platta, testning med testrapport
</commit_message>
<xml_diff>
--- a/Dokumentation/Kravspecifikation/Kravspecifikation.docx
+++ b/Dokumentation/Kravspecifikation/Kravspecifikation.docx
@@ -319,13 +319,7 @@
         <w:ind w:left="1304" w:firstLine="1304"/>
       </w:pPr>
       <w:r>
-        <w:t>P1.4.</w:t>
-      </w:r>
-      <w:r>
-        <w:t>2</w:t>
-      </w:r>
-      <w:r>
-        <w:t xml:space="preserve"> Instruktioner</w:t>
+        <w:t>P1.4.2 Instruktioner</w:t>
       </w:r>
     </w:p>
     <w:p>
@@ -334,8 +328,6 @@
       </w:pPr>
       <w:r>
         <w:tab/>
-      </w:r>
-      <w:r>
         <w:t>Instruktionerna för hur man spelar.</w:t>
       </w:r>
     </w:p>
@@ -463,7 +455,10 @@
       </w:r>
       <w:r>
         <w:br/>
-        <w:t>Status: Ej påbörjat</w:t>
+        <w:t xml:space="preserve">Status: </w:t>
+      </w:r>
+      <w:r>
+        <w:t>Klart</w:t>
       </w:r>
       <w:r>
         <w:br/>
@@ -679,69 +674,67 @@
       <w:pPr>
         <w:pStyle w:val="Heading2"/>
       </w:pPr>
+      <w:r>
+        <w:lastRenderedPageBreak/>
+        <w:t>P7 Grundspel</w:t>
+      </w:r>
+    </w:p>
+    <w:p>
+      <w:r>
+        <w:t>Det som krävs för att kunna spela spelet. Här behövs plattan som spel</w:t>
+      </w:r>
+      <w:r>
+        <w:t>aren styr för att studsa bollen,</w:t>
+      </w:r>
+      <w:r>
+        <w:t xml:space="preserve"> Bollen som spelaren studsar och förstör brickor med. Brickorna som ska förstöras med hjälp av plattan och bollen. </w:t>
+      </w:r>
+    </w:p>
+    <w:p>
+      <w:r>
+        <w:t>Referens: Kevin Madsen</w:t>
+      </w:r>
+      <w:r>
+        <w:br/>
+        <w:t>Status: Ej påbörjat</w:t>
+      </w:r>
+      <w:r>
+        <w:br/>
+        <w:t>Testbart:</w:t>
+      </w:r>
+      <w:r>
+        <w:br/>
+        <w:t>Prioritet: Hög</w:t>
+      </w:r>
+    </w:p>
+    <w:p>
+      <w:pPr>
+        <w:pStyle w:val="Heading2"/>
+      </w:pPr>
+      <w:r>
+        <w:tab/>
+        <w:t>P7.1 Plattan</w:t>
+      </w:r>
+    </w:p>
+    <w:p>
+      <w:r>
+        <w:tab/>
+        <w:t>Funktioner för att få en spelbar platta.</w:t>
+      </w:r>
+    </w:p>
+    <w:p>
+      <w:pPr>
+        <w:ind w:left="1304"/>
+      </w:pPr>
+      <w:r>
+        <w:t>Referens: Kevin Madsen</w:t>
+      </w:r>
+      <w:r>
+        <w:br/>
+        <w:t>Status: Ej påbörjat</w:t>
+      </w:r>
       <w:bookmarkStart w:id="0" w:name="_GoBack"/>
       <w:bookmarkEnd w:id="0"/>
-      <w:r>
-        <w:lastRenderedPageBreak/>
-        <w:t>P7 Grundspel</w:t>
-      </w:r>
-    </w:p>
-    <w:p>
-      <w:r>
-        <w:t>Det som krävs för att kunna spela spelet. Här behövs plattan som spel</w:t>
-      </w:r>
-      <w:r>
-        <w:t>aren styr för att studsa bollen,</w:t>
-      </w:r>
-      <w:r>
-        <w:t xml:space="preserve"> Bollen som spelaren studsar och förstör brickor med. Brickorna som ska förstöras med hjälp av plattan och bollen. </w:t>
-      </w:r>
-    </w:p>
-    <w:p>
-      <w:r>
-        <w:t>Referens: Kevin Madsen</w:t>
-      </w:r>
-      <w:r>
-        <w:br/>
-        <w:t>Status: Ej påbörjat</w:t>
-      </w:r>
-      <w:r>
-        <w:br/>
-        <w:t>Testbart:</w:t>
-      </w:r>
-      <w:r>
-        <w:br/>
-        <w:t>Prioritet: Hög</w:t>
-      </w:r>
-    </w:p>
-    <w:p>
-      <w:pPr>
-        <w:pStyle w:val="Heading2"/>
-      </w:pPr>
-      <w:r>
-        <w:tab/>
-        <w:t>P7.1 Plattan</w:t>
-      </w:r>
-    </w:p>
-    <w:p>
-      <w:r>
-        <w:tab/>
-        <w:t>Funktioner för att få en spelbar platta.</w:t>
-      </w:r>
-    </w:p>
-    <w:p>
-      <w:pPr>
-        <w:ind w:left="1304"/>
-      </w:pPr>
-      <w:r>
-        <w:t>Referens: Kevin Madsen</w:t>
-      </w:r>
-      <w:r>
-        <w:br/>
-        <w:t>Status: Ej påbörjat</w:t>
-      </w:r>
-    </w:p>
-    <w:p>
       <w:r>
         <w:tab/>
       </w:r>

</xml_diff>

<commit_message>
Boll, brickor, kollision, pausmeny
</commit_message>
<xml_diff>
--- a/Dokumentation/Kravspecifikation/Kravspecifikation.docx
+++ b/Dokumentation/Kravspecifikation/Kravspecifikation.docx
@@ -234,7 +234,10 @@
       </w:r>
       <w:r>
         <w:br/>
-        <w:t>Status: Ej påbörjat</w:t>
+        <w:t xml:space="preserve">Status: </w:t>
+      </w:r>
+      <w:r>
+        <w:t>Klart</w:t>
       </w:r>
     </w:p>
     <w:p>
@@ -310,42 +313,45 @@
       </w:r>
       <w:r>
         <w:br/>
+        <w:t xml:space="preserve">Status: </w:t>
+      </w:r>
+      <w:r>
+        <w:t>Klart</w:t>
+      </w:r>
+    </w:p>
+    <w:p>
+      <w:pPr>
+        <w:pStyle w:val="Heading2"/>
+        <w:ind w:left="1304" w:firstLine="1304"/>
+      </w:pPr>
+      <w:r>
+        <w:t>P1.4.2 Instruktioner</w:t>
+      </w:r>
+    </w:p>
+    <w:p>
+      <w:pPr>
+        <w:ind w:left="1304"/>
+      </w:pPr>
+      <w:r>
+        <w:tab/>
+        <w:t>Instruktionerna för hur man spelar.</w:t>
+      </w:r>
+    </w:p>
+    <w:p>
+      <w:pPr>
+        <w:ind w:left="2608"/>
+      </w:pPr>
+      <w:r>
+        <w:t>Referens: Kevin Madsen</w:t>
+      </w:r>
+      <w:r>
+        <w:br/>
         <w:t>Status: Ej påbörjat</w:t>
       </w:r>
     </w:p>
     <w:p>
       <w:pPr>
         <w:pStyle w:val="Heading2"/>
-        <w:ind w:left="1304" w:firstLine="1304"/>
-      </w:pPr>
-      <w:r>
-        <w:t>P1.4.2 Instruktioner</w:t>
-      </w:r>
-    </w:p>
-    <w:p>
-      <w:pPr>
-        <w:ind w:left="1304"/>
-      </w:pPr>
-      <w:r>
-        <w:tab/>
-        <w:t>Instruktionerna för hur man spelar.</w:t>
-      </w:r>
-    </w:p>
-    <w:p>
-      <w:pPr>
-        <w:ind w:left="2608"/>
-      </w:pPr>
-      <w:r>
-        <w:t>Referens: Kevin Madsen</w:t>
-      </w:r>
-      <w:r>
-        <w:br/>
-        <w:t>Status: Ej påbörjat</w:t>
-      </w:r>
-    </w:p>
-    <w:p>
-      <w:pPr>
-        <w:pStyle w:val="Heading2"/>
         <w:ind w:left="1304"/>
       </w:pPr>
       <w:r>
@@ -410,7 +416,10 @@
       </w:r>
       <w:r>
         <w:br/>
-        <w:t>Status: Ej påbörjat</w:t>
+        <w:t xml:space="preserve">Status: </w:t>
+      </w:r>
+      <w:r>
+        <w:t>Påbörjat</w:t>
       </w:r>
       <w:r>
         <w:br/>
@@ -696,35 +705,170 @@
       </w:r>
       <w:r>
         <w:br/>
+        <w:t xml:space="preserve">Status: </w:t>
+      </w:r>
+      <w:r>
+        <w:t>Påbörjat</w:t>
+      </w:r>
+      <w:r>
+        <w:br/>
+        <w:t>Testbart:</w:t>
+      </w:r>
+      <w:r>
+        <w:br/>
+        <w:t>Prioritet: Hög</w:t>
+      </w:r>
+    </w:p>
+    <w:p>
+      <w:pPr>
+        <w:pStyle w:val="Heading2"/>
+      </w:pPr>
+      <w:r>
+        <w:tab/>
+        <w:t>P7.1 Plattan</w:t>
+      </w:r>
+    </w:p>
+    <w:p>
+      <w:r>
+        <w:tab/>
+        <w:t>Funktioner för att få en spelbar platta.</w:t>
+      </w:r>
+    </w:p>
+    <w:p>
+      <w:pPr>
+        <w:ind w:left="1304"/>
+      </w:pPr>
+      <w:r>
+        <w:t>Referens: Kevin Madsen</w:t>
+      </w:r>
+      <w:r>
+        <w:br/>
+        <w:t xml:space="preserve">Status: </w:t>
+      </w:r>
+      <w:r>
+        <w:t>Klart</w:t>
+      </w:r>
+    </w:p>
+    <w:p>
+      <w:pPr>
+        <w:pStyle w:val="Heading2"/>
+        <w:ind w:left="1304"/>
+      </w:pPr>
+      <w:r>
+        <w:t>P7.2 Bollen</w:t>
+      </w:r>
+    </w:p>
+    <w:p>
+      <w:r>
+        <w:tab/>
+        <w:t xml:space="preserve">Funktioner för </w:t>
+      </w:r>
+      <w:r>
+        <w:t>att rita ut en boll</w:t>
+      </w:r>
+    </w:p>
+    <w:p>
+      <w:pPr>
+        <w:ind w:left="1304"/>
+      </w:pPr>
+      <w:r>
+        <w:t>Referens: Kevin Madsen</w:t>
+      </w:r>
+      <w:r>
+        <w:br/>
+        <w:t xml:space="preserve">Status: </w:t>
+      </w:r>
+      <w:r>
+        <w:t>Klart</w:t>
+      </w:r>
+    </w:p>
+    <w:p>
+      <w:pPr>
+        <w:pStyle w:val="Heading2"/>
+        <w:ind w:left="1304" w:firstLine="1304"/>
+      </w:pPr>
+      <w:r>
+        <w:t>P7.2.1 Bollens rörelse</w:t>
+      </w:r>
+    </w:p>
+    <w:p>
+      <w:r>
+        <w:tab/>
+      </w:r>
+      <w:r>
+        <w:tab/>
+        <w:t>Funktioner för att få bollen att förflytta sig på spelplanen</w:t>
+      </w:r>
+    </w:p>
+    <w:p>
+      <w:pPr>
+        <w:ind w:left="2608"/>
+      </w:pPr>
+      <w:r>
+        <w:t>Referens: Kevin Madsen</w:t>
+      </w:r>
+      <w:r>
+        <w:br/>
+        <w:t xml:space="preserve">Status: </w:t>
+      </w:r>
+      <w:r>
+        <w:t>Klart</w:t>
+      </w:r>
+      <w:r>
+        <w:tab/>
+      </w:r>
+    </w:p>
+    <w:p>
+      <w:pPr>
+        <w:pStyle w:val="Heading2"/>
+        <w:ind w:left="1304"/>
+      </w:pPr>
+      <w:r>
+        <w:t>P7.3</w:t>
+      </w:r>
+      <w:r>
+        <w:t xml:space="preserve"> Bricka</w:t>
+      </w:r>
+    </w:p>
+    <w:p>
+      <w:r>
+        <w:tab/>
+        <w:t>Funktioner för att rita ut en bricka</w:t>
+      </w:r>
+    </w:p>
+    <w:p>
+      <w:pPr>
+        <w:ind w:left="1304"/>
+      </w:pPr>
+      <w:r>
+        <w:t>Referens: Kevin Madsen</w:t>
+      </w:r>
+      <w:r>
+        <w:br/>
         <w:t>Status: Ej påbörjat</w:t>
       </w:r>
-      <w:r>
-        <w:br/>
-        <w:t>Testbart:</w:t>
-      </w:r>
-      <w:r>
-        <w:br/>
-        <w:t>Prioritet: Hög</w:t>
-      </w:r>
-    </w:p>
-    <w:p>
-      <w:pPr>
-        <w:pStyle w:val="Heading2"/>
-      </w:pPr>
-      <w:r>
-        <w:tab/>
-        <w:t>P7.1 Plattan</w:t>
-      </w:r>
-    </w:p>
-    <w:p>
-      <w:r>
-        <w:tab/>
-        <w:t>Funktioner för att få en spelbar platta.</w:t>
-      </w:r>
-    </w:p>
-    <w:p>
-      <w:pPr>
-        <w:ind w:left="1304"/>
+    </w:p>
+    <w:p>
+      <w:pPr>
+        <w:pStyle w:val="Heading2"/>
+        <w:ind w:left="2608"/>
+      </w:pPr>
+      <w:r>
+        <w:t>P7.3.1 Brickor</w:t>
+      </w:r>
+    </w:p>
+    <w:p>
+      <w:pPr>
+        <w:ind w:left="1304"/>
+      </w:pPr>
+      <w:r>
+        <w:tab/>
+        <w:t>Funktioner för att rita ut flera brickor;</w:t>
+      </w:r>
+    </w:p>
+    <w:p>
+      <w:pPr>
+        <w:ind w:left="2608"/>
       </w:pPr>
       <w:r>
         <w:t>Referens: Kevin Madsen</w:t>
@@ -732,12 +876,194 @@
       <w:r>
         <w:br/>
         <w:t>Status: Ej påbörjat</w:t>
+      </w:r>
+      <w:r>
+        <w:tab/>
+      </w:r>
+      <w:r>
+        <w:tab/>
+      </w:r>
+    </w:p>
+    <w:p>
+      <w:pPr>
+        <w:pStyle w:val="Heading2"/>
+        <w:ind w:left="1304"/>
+      </w:pPr>
+      <w:r>
+        <w:t>P7.4</w:t>
+      </w:r>
+      <w:r>
+        <w:t xml:space="preserve"> Kollision</w:t>
+      </w:r>
+    </w:p>
+    <w:p>
+      <w:pPr>
+        <w:ind w:left="1304"/>
+      </w:pPr>
+      <w:r>
+        <w:t>Funktioner för kollisionen mellan spelets objekt</w:t>
+      </w:r>
+    </w:p>
+    <w:p>
+      <w:pPr>
+        <w:ind w:left="1304"/>
+      </w:pPr>
+      <w:r>
+        <w:t>Referens: Kevin Madsen</w:t>
+      </w:r>
+      <w:r>
+        <w:br/>
+        <w:t xml:space="preserve">Status: </w:t>
+      </w:r>
+      <w:r>
+        <w:t>Påbörjat</w:t>
+      </w:r>
+    </w:p>
+    <w:p>
+      <w:pPr>
+        <w:pStyle w:val="Heading2"/>
+        <w:ind w:left="2608"/>
+      </w:pPr>
+      <w:r>
+        <w:t>P7.4</w:t>
+      </w:r>
+      <w:r>
+        <w:t>.</w:t>
+      </w:r>
+      <w:r>
+        <w:t>1</w:t>
+      </w:r>
+      <w:r>
+        <w:t xml:space="preserve"> Bollens kollision</w:t>
+      </w:r>
+    </w:p>
+    <w:p>
+      <w:pPr>
+        <w:ind w:left="1304"/>
+      </w:pPr>
+      <w:r>
+        <w:tab/>
+        <w:t>Funktioner för att få bollen att studsa i spelet</w:t>
+      </w:r>
+    </w:p>
+    <w:p>
+      <w:pPr>
+        <w:ind w:left="2608"/>
+      </w:pPr>
+      <w:r>
+        <w:t>Referens: Kevin Madsen</w:t>
+      </w:r>
+      <w:r>
+        <w:br/>
+        <w:t xml:space="preserve">Status: </w:t>
+      </w:r>
+      <w:r>
+        <w:t>Påbörjat</w:t>
+      </w:r>
+    </w:p>
+    <w:p>
+      <w:pPr>
+        <w:pStyle w:val="Heading2"/>
+        <w:ind w:left="1304" w:firstLine="1304"/>
+      </w:pPr>
+      <w:r>
+        <w:lastRenderedPageBreak/>
+        <w:t>P7.4.2</w:t>
+      </w:r>
+      <w:r>
+        <w:t xml:space="preserve"> Plattans kollision</w:t>
+      </w:r>
+    </w:p>
+    <w:p>
+      <w:r>
+        <w:tab/>
+      </w:r>
+      <w:r>
+        <w:tab/>
+        <w:t xml:space="preserve">Funktioner för att bollen ska kunna studsa på plattan. </w:t>
+      </w:r>
+    </w:p>
+    <w:p>
+      <w:pPr>
+        <w:ind w:left="2608"/>
+      </w:pPr>
+      <w:r>
+        <w:t>Referens: Kevin Madsen</w:t>
+      </w:r>
+      <w:r>
+        <w:br/>
+        <w:t xml:space="preserve">Status: </w:t>
+      </w:r>
+      <w:r>
+        <w:t>Påbörjat</w:t>
+      </w:r>
+    </w:p>
+    <w:p>
+      <w:pPr>
+        <w:ind w:left="2608"/>
+      </w:pPr>
+    </w:p>
+    <w:p>
+      <w:pPr>
+        <w:pStyle w:val="Heading2"/>
+        <w:ind w:left="1304" w:firstLine="1304"/>
+      </w:pPr>
+      <w:r>
+        <w:t>P7.4.3</w:t>
+      </w:r>
+      <w:r>
+        <w:t xml:space="preserve"> </w:t>
+      </w:r>
+      <w:r>
+        <w:t>Brickans kollision</w:t>
+      </w:r>
+    </w:p>
+    <w:p>
+      <w:r>
+        <w:tab/>
+      </w:r>
+      <w:r>
+        <w:tab/>
+        <w:t>Funktioner för att boll</w:t>
+      </w:r>
+      <w:r>
+        <w:t>en ska kunna studsa och förstöra brickorna</w:t>
+      </w:r>
+      <w:r>
+        <w:t xml:space="preserve"> </w:t>
+      </w:r>
+    </w:p>
+    <w:p>
+      <w:pPr>
+        <w:ind w:left="2608"/>
+      </w:pPr>
+      <w:r>
+        <w:t>Referens: Kevin Madsen</w:t>
+      </w:r>
+      <w:r>
+        <w:br/>
+        <w:t xml:space="preserve">Status: </w:t>
+      </w:r>
+      <w:r>
+        <w:t>Påbörjat</w:t>
       </w:r>
       <w:bookmarkStart w:id="0" w:name="_GoBack"/>
       <w:bookmarkEnd w:id="0"/>
-      <w:r>
-        <w:tab/>
-      </w:r>
+    </w:p>
+    <w:p>
+      <w:pPr>
+        <w:ind w:left="2608"/>
+      </w:pPr>
+    </w:p>
+    <w:p>
+      <w:pPr>
+        <w:ind w:left="1304"/>
+      </w:pPr>
+    </w:p>
+    <w:p>
+      <w:pPr>
+        <w:ind w:left="1304"/>
+      </w:pPr>
     </w:p>
     <w:p/>
     <w:p>
@@ -795,7 +1121,10 @@
       </w:r>
       <w:r>
         <w:br/>
-        <w:t>Status: Ej påbörjat</w:t>
+        <w:t xml:space="preserve">Status: </w:t>
+      </w:r>
+      <w:r>
+        <w:t>Påbörjat</w:t>
       </w:r>
       <w:r>
         <w:br/>
@@ -805,6 +1134,8 @@
         <w:br/>
         <w:t>Prioritet: Hög</w:t>
       </w:r>
+    </w:p>
+    <w:p>
       <w:r>
         <w:br w:type="page"/>
       </w:r>

</xml_diff>